<commit_message>
entregado, comprueba todo en a entregar si quieres
</commit_message>
<xml_diff>
--- a/Practica 2/Informe.docx
+++ b/Practica 2/Informe.docx
@@ -20,11 +20,14 @@
       <w:pPr>
         <w:pStyle w:val="Normal"/>
         <w:jc w:val="both"/>
-        <w:rPr/>
-      </w:pPr>
-      <w:r>
-        <w:rPr>
-          <w:b/>
+        <w:rPr>
+          <w:u w:val="single"/>
+        </w:rPr>
+      </w:pPr>
+      <w:r>
+        <w:rPr>
+          <w:b/>
+          <w:u w:val="single"/>
         </w:rPr>
         <w:t>Ejercicio 3:</w:t>
       </w:r>
@@ -172,6 +175,7 @@
       <w:r>
         <w:rPr>
           <w:b/>
+          <w:u w:val="single"/>
         </w:rPr>
         <w:t>Ejercicio 4:</w:t>
       </w:r>
@@ -195,18 +199,34 @@
       </w:pPr>
       <w:r>
         <w:rPr/>
-        <w:t>Para ello, la implementación que hemos realizado para ello es la creación de una estructura que nos facilitará después la codificación para el apartado b en la que guardaremos toda la información que necesitamos para que el hilo realice la operación. En la implementación tanto del apartado b como del a usamos a parte de las estructuras, una función main en la que se le pide al usuario los parámetros necesarios y se comprueban todos los errores pedidos así como aquellos que pueden ocurrir en el manejo de hilos y una segunda función que es la que realizarán los hilos para el cálculo pedido en la que incluimos una llamada a la función usleep para observar mejor el paralelismo de la ejecución. Además hemos decidido incluir una tercera función que permitirá comprobar con exactitud que los parámetros pasados son los adecuados.</w:t>
-      </w:r>
-    </w:p>
-    <w:p>
-      <w:pPr>
-        <w:pStyle w:val="Normal"/>
-        <w:jc w:val="both"/>
-        <w:rPr/>
-      </w:pPr>
-      <w:r>
-        <w:rPr/>
-        <w:t xml:space="preserve">En la salida del apartado a, se produce la salida esperada y se pasan parámetros por pantalla no correctos para permitir observar la robustez del programa. </w:t>
+        <w:t xml:space="preserve">Para ello, la implementación que hemos realizado es la creación de una estructura que nos facilitará después la codificación para el apartado b en la que guardaremos toda la información que necesitamos para que el hilo realice la operación. En la implementación tanto del apartado b como del a usamos a parte de las estructuras, una función main en la que se le pide al usuario los parámetros necesarios y se comprueban todos los errores pedidos así como aquellos que pueden ocurrir en el manejo de hilos; </w:t>
+      </w:r>
+      <w:r>
+        <w:rPr/>
+        <w:t xml:space="preserve">y </w:t>
+      </w:r>
+      <w:r>
+        <w:rPr/>
+        <w:t>una segunda función, la que realizarán los hilos para el cálculo pedido, en la que incluimos una llamada a la función usleep para observar mejor el paralelismo de la ejecución. Además hemos decidido incluir una tercera función que permitirá comprobar con exactitud que los parámetros pasados son los adecuados.</w:t>
+      </w:r>
+    </w:p>
+    <w:p>
+      <w:pPr>
+        <w:pStyle w:val="Normal"/>
+        <w:jc w:val="both"/>
+        <w:rPr/>
+      </w:pPr>
+      <w:r>
+        <w:rPr/>
+        <w:t xml:space="preserve">En la salida del apartado a, se produce la salida esperada y se pasan parámetros por pantalla no correctos para permitir observar la robustez del programa </w:t>
+      </w:r>
+      <w:r>
+        <w:rPr/>
+        <w:t>ante errores del usuario</w:t>
+      </w:r>
+      <w:r>
+        <w:rPr/>
+        <w:t xml:space="preserve">. </w:t>
       </w:r>
     </w:p>
     <w:p>
@@ -301,7 +321,7 @@
       </w:pPr>
       <w:r>
         <w:rPr/>
-        <w:t xml:space="preserve">En el apartado b, se pide pensar cómo se podría intercambiar información entre dos hilos y para ello lo único que hemos tenido que modificar con respecto al apartado anterior es la inclusión en la estructura de cada hilo, la estructura del otro hilo para poder así tener acceso desde uno al otro y un parámetro fila para poder llevar la cuenta de las filas del otro hilo. </w:t>
+        <w:t>En el apartado b, se pide pensar cómo se podría intercambiar información entre dos hilos y para ello lo único que hemos tenido que modificar con respecto al apartado anterior es la inclusión en la estructura de cada hilo, la estructura del otro hilo para poder así tener acceso desde uno al otro y un parámetro fila para poder llevar la cuenta de las filas del otro hilo.</w:t>
       </w:r>
     </w:p>
     <w:p>
@@ -322,7 +342,11 @@
       </w:pPr>
       <w:r>
         <w:rPr/>
-        <w:t>En la salida de este apartado, se produce de nuevo la salida esperada y esta vez al ser el mismo código no probamos la robustez del programa.</w:t>
+        <w:t xml:space="preserve">En la salida de este apartado, se produce de nuevo la salida esperada y esta vez al ser el mismo código no probamos la robustez del programa </w:t>
+      </w:r>
+      <w:r>
+        <w:rPr/>
+        <w:t>que sigue siendo la misma.</w:t>
       </w:r>
     </w:p>
     <w:p>
@@ -445,6 +469,7 @@
       <w:r>
         <w:rPr>
           <w:b/>
+          <w:u w:val="single"/>
         </w:rPr>
         <w:t>Ejercicio 6:</w:t>
       </w:r>
@@ -567,6 +592,9 @@
       <w:r>
         <w:rPr>
           <w:b/>
+          <w:strike w:val="false"/>
+          <w:dstrike w:val="false"/>
+          <w:u w:val="single"/>
         </w:rPr>
         <w:t>Ejercicio 8:</w:t>
       </w:r>
@@ -581,36 +609,313 @@
         <w:rPr/>
         <w:t xml:space="preserve">En este ejercicio se pedía realizar un programa </w:t>
       </w:r>
-    </w:p>
-    <w:p>
-      <w:pPr>
-        <w:pStyle w:val="Normal"/>
-        <w:jc w:val="both"/>
-        <w:rPr/>
-      </w:pPr>
-      <w:r>
-        <w:rPr/>
-      </w:r>
-    </w:p>
-    <w:p>
-      <w:pPr>
-        <w:pStyle w:val="Normal"/>
-        <w:jc w:val="both"/>
-        <w:rPr/>
-      </w:pPr>
-      <w:r>
-        <w:rPr/>
-      </w:r>
-    </w:p>
-    <w:p>
-      <w:pPr>
-        <w:pStyle w:val="Normal"/>
-        <w:jc w:val="both"/>
-        <w:rPr/>
-      </w:pPr>
-      <w:r>
-        <w:rPr>
-          <w:b/>
+      <w:r>
+        <w:rPr/>
+        <w:t xml:space="preserve">muy extenso que pide al usuario dos parámetros: uno será el número de procesos que creará el programa en serie y otro , el número de veces que se pase el testigo. Tras ello, el programa ejecuta una rutina especificada en la práctica con detenimiento y que consiste en que desde el último hijo hasta el proceso raíz se vayan pasando señales de padres a hijos. Este protocolo comenzará con el envío de la señal al proceso padre raíz por parte del último de los hijos. En segundo lugar, el proceso ejecutará esta rutina el número de veces indicado por el parámetro pasado V. Y por último, cuando la raíz detecte que ya se han producido las V vueltas enviará al proceso hijo una señal de terminación y así hasta llegar al último hijo, que matará al proceso raíz terminando así el programa. </w:t>
+      </w:r>
+    </w:p>
+    <w:p>
+      <w:pPr>
+        <w:pStyle w:val="Normal"/>
+        <w:jc w:val="both"/>
+        <w:rPr/>
+      </w:pPr>
+      <w:r>
+        <w:rPr/>
+        <w:t>Por otro lado todo esto se realizará con la ayuda del código facilitado para imprimir la hora.</w:t>
+      </w:r>
+    </w:p>
+    <w:p>
+      <w:pPr>
+        <w:pStyle w:val="Normal"/>
+        <w:jc w:val="both"/>
+        <w:rPr/>
+      </w:pPr>
+      <w:r>
+        <w:rPr/>
+        <w:t>A la hora de implementar este ejercicio, decidimos no hacer uso de variables globales y por tanto tener un manejador sencillo, el problema que surgió entonces era como pasar información entre padres e hijos y decidimos hacer un array para ello.</w:t>
+      </w:r>
+    </w:p>
+    <w:p>
+      <w:pPr>
+        <w:pStyle w:val="Normal"/>
+        <w:spacing w:before="0" w:after="0"/>
+        <w:jc w:val="both"/>
+        <w:rPr/>
+      </w:pPr>
+      <w:r>
+        <w:drawing>
+          <wp:anchor behindDoc="0" distT="0" distB="0" distL="0" distR="0" simplePos="0" locked="0" layoutInCell="1" allowOverlap="1" relativeHeight="8">
+            <wp:simplePos x="0" y="0"/>
+            <wp:positionH relativeFrom="column">
+              <wp:posOffset>95250</wp:posOffset>
+            </wp:positionH>
+            <wp:positionV relativeFrom="paragraph">
+              <wp:posOffset>238125</wp:posOffset>
+            </wp:positionV>
+            <wp:extent cx="4977130" cy="2039620"/>
+            <wp:effectExtent l="0" t="0" r="0" b="0"/>
+            <wp:wrapSquare wrapText="largest"/>
+            <wp:docPr id="5" name="Imagen7" descr=""/>
+            <wp:cNvGraphicFramePr>
+              <a:graphicFrameLocks xmlns:a="http://schemas.openxmlformats.org/drawingml/2006/main" noChangeAspect="1"/>
+            </wp:cNvGraphicFramePr>
+            <a:graphic xmlns:a="http://schemas.openxmlformats.org/drawingml/2006/main">
+              <a:graphicData uri="http://schemas.openxmlformats.org/drawingml/2006/picture">
+                <pic:pic xmlns:pic="http://schemas.openxmlformats.org/drawingml/2006/picture">
+                  <pic:nvPicPr>
+                    <pic:cNvPr id="5" name="Imagen7" descr=""/>
+                    <pic:cNvPicPr>
+                      <a:picLocks noChangeAspect="1" noChangeArrowheads="1"/>
+                    </pic:cNvPicPr>
+                  </pic:nvPicPr>
+                  <pic:blipFill>
+                    <a:blip r:embed="rId6"/>
+                    <a:stretch>
+                      <a:fillRect/>
+                    </a:stretch>
+                  </pic:blipFill>
+                  <pic:spPr bwMode="auto">
+                    <a:xfrm>
+                      <a:off x="0" y="0"/>
+                      <a:ext cx="4977130" cy="2039620"/>
+                    </a:xfrm>
+                    <a:prstGeom prst="rect">
+                      <a:avLst/>
+                    </a:prstGeom>
+                  </pic:spPr>
+                </pic:pic>
+              </a:graphicData>
+            </a:graphic>
+          </wp:anchor>
+        </w:drawing>
+      </w:r>
+      <w:r>
+        <w:rPr>
+          <w:b/>
+          <w:bCs/>
+          <w:u w:val="none"/>
+        </w:rPr>
+        <w:t>Salida de ejercicio</w:t>
+      </w:r>
+      <w:r>
+        <w:rPr>
+          <w:b/>
+          <w:bCs/>
+          <w:u w:val="none"/>
+        </w:rPr>
+        <w:t>8</w:t>
+      </w:r>
+      <w:r>
+        <w:rPr>
+          <w:b/>
+          <w:bCs/>
+          <w:u w:val="none"/>
+        </w:rPr>
+        <w:t>.c:</w:t>
+      </w:r>
+    </w:p>
+    <w:p>
+      <w:pPr>
+        <w:pStyle w:val="Normal"/>
+        <w:spacing w:before="0" w:after="0"/>
+        <w:jc w:val="both"/>
+        <w:rPr/>
+      </w:pPr>
+      <w:r>
+        <w:rPr/>
+      </w:r>
+    </w:p>
+    <w:p>
+      <w:pPr>
+        <w:pStyle w:val="Normal"/>
+        <w:jc w:val="both"/>
+        <w:rPr/>
+      </w:pPr>
+      <w:r>
+        <w:rPr/>
+      </w:r>
+    </w:p>
+    <w:p>
+      <w:pPr>
+        <w:pStyle w:val="Normal"/>
+        <w:jc w:val="both"/>
+        <w:rPr/>
+      </w:pPr>
+      <w:r>
+        <w:rPr/>
+      </w:r>
+    </w:p>
+    <w:p>
+      <w:pPr>
+        <w:pStyle w:val="Normal"/>
+        <w:jc w:val="both"/>
+        <w:rPr/>
+      </w:pPr>
+      <w:r>
+        <w:rPr/>
+      </w:r>
+    </w:p>
+    <w:p>
+      <w:pPr>
+        <w:pStyle w:val="Normal"/>
+        <w:jc w:val="both"/>
+        <w:rPr/>
+      </w:pPr>
+      <w:r>
+        <w:rPr/>
+      </w:r>
+    </w:p>
+    <w:p>
+      <w:pPr>
+        <w:pStyle w:val="Normal"/>
+        <w:jc w:val="both"/>
+        <w:rPr/>
+      </w:pPr>
+      <w:r>
+        <w:rPr/>
+      </w:r>
+    </w:p>
+    <w:p>
+      <w:pPr>
+        <w:pStyle w:val="Normal"/>
+        <w:jc w:val="both"/>
+        <w:rPr/>
+      </w:pPr>
+      <w:r>
+        <w:rPr/>
+      </w:r>
+    </w:p>
+    <w:p>
+      <w:pPr>
+        <w:pStyle w:val="Normal"/>
+        <w:jc w:val="both"/>
+        <w:rPr/>
+      </w:pPr>
+      <w:r>
+        <w:rPr/>
+      </w:r>
+    </w:p>
+    <w:p>
+      <w:pPr>
+        <w:pStyle w:val="Normal"/>
+        <w:jc w:val="both"/>
+        <w:rPr/>
+      </w:pPr>
+      <w:r>
+        <w:rPr/>
+      </w:r>
+    </w:p>
+    <w:p>
+      <w:pPr>
+        <w:pStyle w:val="Normal"/>
+        <w:jc w:val="both"/>
+        <w:rPr/>
+      </w:pPr>
+      <w:r>
+        <w:rPr/>
+        <w:t>En la realización de este informe y tras comentarlo con el resto de compañeros,  observamos que había una segunda opción, con las variables globales. Tras preguntarle al profesor de teoría y a nuestro correspondiente profesor de prácticas y darnos ambos su aceptación, decidimos hacer una segunda versión con variables globales y un par de manejadores para las señales usadas. Su resultado es exactamente el mismo y es el que se muestra a continuación.</w:t>
+      </w:r>
+    </w:p>
+    <w:p>
+      <w:pPr>
+        <w:pStyle w:val="Normal"/>
+        <w:spacing w:before="0" w:after="0"/>
+        <w:jc w:val="both"/>
+        <w:rPr/>
+      </w:pPr>
+      <w:r>
+        <w:rPr>
+          <w:b/>
+          <w:bCs/>
+          <w:u w:val="none"/>
+        </w:rPr>
+        <w:t>Salida de ejercicio</w:t>
+      </w:r>
+      <w:r>
+        <w:rPr>
+          <w:b/>
+          <w:bCs/>
+          <w:u w:val="none"/>
+        </w:rPr>
+        <w:t>8b</w:t>
+      </w:r>
+      <w:r>
+        <w:rPr>
+          <w:b/>
+          <w:bCs/>
+          <w:u w:val="none"/>
+        </w:rPr>
+        <w:t>.c:</w:t>
+      </w:r>
+    </w:p>
+    <w:p>
+      <w:pPr>
+        <w:pStyle w:val="Normal"/>
+        <w:jc w:val="both"/>
+        <w:rPr/>
+      </w:pPr>
+      <w:r>
+        <w:rPr/>
+        <w:drawing>
+          <wp:anchor behindDoc="0" distT="0" distB="0" distL="0" distR="0" simplePos="0" locked="0" layoutInCell="1" allowOverlap="1" relativeHeight="9">
+            <wp:simplePos x="0" y="0"/>
+            <wp:positionH relativeFrom="column">
+              <wp:posOffset>-9525</wp:posOffset>
+            </wp:positionH>
+            <wp:positionV relativeFrom="paragraph">
+              <wp:posOffset>34925</wp:posOffset>
+            </wp:positionV>
+            <wp:extent cx="5400040" cy="2234565"/>
+            <wp:effectExtent l="0" t="0" r="0" b="0"/>
+            <wp:wrapSquare wrapText="largest"/>
+            <wp:docPr id="6" name="Imagen8" descr=""/>
+            <wp:cNvGraphicFramePr>
+              <a:graphicFrameLocks xmlns:a="http://schemas.openxmlformats.org/drawingml/2006/main" noChangeAspect="1"/>
+            </wp:cNvGraphicFramePr>
+            <a:graphic xmlns:a="http://schemas.openxmlformats.org/drawingml/2006/main">
+              <a:graphicData uri="http://schemas.openxmlformats.org/drawingml/2006/picture">
+                <pic:pic xmlns:pic="http://schemas.openxmlformats.org/drawingml/2006/picture">
+                  <pic:nvPicPr>
+                    <pic:cNvPr id="6" name="Imagen8" descr=""/>
+                    <pic:cNvPicPr>
+                      <a:picLocks noChangeAspect="1" noChangeArrowheads="1"/>
+                    </pic:cNvPicPr>
+                  </pic:nvPicPr>
+                  <pic:blipFill>
+                    <a:blip r:embed="rId7"/>
+                    <a:stretch>
+                      <a:fillRect/>
+                    </a:stretch>
+                  </pic:blipFill>
+                  <pic:spPr bwMode="auto">
+                    <a:xfrm>
+                      <a:off x="0" y="0"/>
+                      <a:ext cx="5400040" cy="2234565"/>
+                    </a:xfrm>
+                    <a:prstGeom prst="rect">
+                      <a:avLst/>
+                    </a:prstGeom>
+                  </pic:spPr>
+                </pic:pic>
+              </a:graphicData>
+            </a:graphic>
+          </wp:anchor>
+        </w:drawing>
+      </w:r>
+    </w:p>
+    <w:p>
+      <w:pPr>
+        <w:pStyle w:val="Normal"/>
+        <w:jc w:val="both"/>
+        <w:rPr>
+          <w:u w:val="single"/>
+        </w:rPr>
+      </w:pPr>
+      <w:r>
+        <w:rPr>
+          <w:b/>
+          <w:u w:val="single"/>
         </w:rPr>
         <w:t>Ejercicio 10:</w:t>
       </w:r>
@@ -658,7 +963,59 @@
       </w:pPr>
       <w:r>
         <w:rPr/>
-        <w:t>Justo abajo se encuentran las dos salidas que se producen, por un lado la cadena.txt generada durante la ejecución y por otro lado la salida de la ejecución del ejercicio en sí. En esta última es donde se aprecia que cuando el hijo lee fin este termina y el padre creará un nuevo hijo manifestándose esto en el diferente PID del hijo.</w:t>
+        <w:t xml:space="preserve">Justo abajo se encuentran las dos salidas que se producen, por un lado la cadena.txt generada durante la ejecución y por otro lado la salida de la ejecución del ejercicio en sí. En esta última es donde se aprecia que cuando el hijo lee fin este termina y el padre creará un nuevo hijo manifestándose esto en el diferente PID del hijo </w:t>
+      </w:r>
+      <w:r>
+        <w:rPr/>
+        <w:t>siguiente</w:t>
+      </w:r>
+      <w:r>
+        <w:rPr/>
+        <w:t>.</w:t>
+      </w:r>
+    </w:p>
+    <w:p>
+      <w:pPr>
+        <w:pStyle w:val="Normal"/>
+        <w:jc w:val="both"/>
+        <w:rPr/>
+      </w:pPr>
+      <w:r>
+        <w:rPr/>
+      </w:r>
+    </w:p>
+    <w:p>
+      <w:pPr>
+        <w:pStyle w:val="Normal"/>
+        <w:jc w:val="both"/>
+        <w:rPr>
+          <w:u w:val="none"/>
+        </w:rPr>
+      </w:pPr>
+      <w:r>
+        <w:rPr>
+          <w:u w:val="none"/>
+        </w:rPr>
+      </w:r>
+    </w:p>
+    <w:p>
+      <w:pPr>
+        <w:pStyle w:val="Normal"/>
+        <w:jc w:val="both"/>
+        <w:rPr/>
+      </w:pPr>
+      <w:r>
+        <w:rPr/>
+      </w:r>
+    </w:p>
+    <w:p>
+      <w:pPr>
+        <w:pStyle w:val="Normal"/>
+        <w:jc w:val="both"/>
+        <w:rPr/>
+      </w:pPr>
+      <w:r>
+        <w:rPr/>
       </w:r>
     </w:p>
     <w:p>
@@ -697,7 +1054,7 @@
             <wp:extent cx="4095750" cy="639445"/>
             <wp:effectExtent l="0" t="0" r="0" b="0"/>
             <wp:wrapSquare wrapText="largest"/>
-            <wp:docPr id="5" name="Imagen6" descr=""/>
+            <wp:docPr id="7" name="Imagen6" descr=""/>
             <wp:cNvGraphicFramePr>
               <a:graphicFrameLocks xmlns:a="http://schemas.openxmlformats.org/drawingml/2006/main" noChangeAspect="1"/>
             </wp:cNvGraphicFramePr>
@@ -705,13 +1062,13 @@
               <a:graphicData uri="http://schemas.openxmlformats.org/drawingml/2006/picture">
                 <pic:pic xmlns:pic="http://schemas.openxmlformats.org/drawingml/2006/picture">
                   <pic:nvPicPr>
-                    <pic:cNvPr id="5" name="Imagen6" descr=""/>
+                    <pic:cNvPr id="7" name="Imagen6" descr=""/>
                     <pic:cNvPicPr>
                       <a:picLocks noChangeAspect="1" noChangeArrowheads="1"/>
                     </pic:cNvPicPr>
                   </pic:nvPicPr>
                   <pic:blipFill>
-                    <a:blip r:embed="rId6"/>
+                    <a:blip r:embed="rId8"/>
                     <a:stretch>
                       <a:fillRect/>
                     </a:stretch>
@@ -813,10 +1170,14 @@
         <w:pStyle w:val="Normal"/>
         <w:spacing w:before="0" w:after="160"/>
         <w:jc w:val="both"/>
-        <w:rPr/>
-      </w:pPr>
-      <w:r>
-        <w:rPr/>
+        <w:rPr>
+          <w:u w:val="none"/>
+        </w:rPr>
+      </w:pPr>
+      <w:r>
+        <w:rPr>
+          <w:u w:val="none"/>
+        </w:rPr>
         <w:drawing>
           <wp:anchor behindDoc="0" distT="0" distB="0" distL="0" distR="0" simplePos="0" locked="0" layoutInCell="1" allowOverlap="1" relativeHeight="6">
             <wp:simplePos x="0" y="0"/>
@@ -829,7 +1190,7 @@
             <wp:extent cx="2263140" cy="3196590"/>
             <wp:effectExtent l="0" t="0" r="0" b="0"/>
             <wp:wrapSquare wrapText="largest"/>
-            <wp:docPr id="6" name="Imagen5" descr=""/>
+            <wp:docPr id="8" name="Imagen5" descr=""/>
             <wp:cNvGraphicFramePr>
               <a:graphicFrameLocks xmlns:a="http://schemas.openxmlformats.org/drawingml/2006/main" noChangeAspect="1"/>
             </wp:cNvGraphicFramePr>
@@ -837,13 +1198,13 @@
               <a:graphicData uri="http://schemas.openxmlformats.org/drawingml/2006/picture">
                 <pic:pic xmlns:pic="http://schemas.openxmlformats.org/drawingml/2006/picture">
                   <pic:nvPicPr>
-                    <pic:cNvPr id="6" name="Imagen5" descr=""/>
+                    <pic:cNvPr id="8" name="Imagen5" descr=""/>
                     <pic:cNvPicPr>
                       <a:picLocks noChangeAspect="1" noChangeArrowheads="1"/>
                     </pic:cNvPicPr>
                   </pic:nvPicPr>
                   <pic:blipFill>
-                    <a:blip r:embed="rId7"/>
+                    <a:blip r:embed="rId9"/>
                     <a:stretch>
                       <a:fillRect/>
                     </a:stretch>
@@ -865,7 +1226,7 @@
       </w:r>
     </w:p>
     <w:sectPr>
-      <w:footerReference w:type="default" r:id="rId8"/>
+      <w:footerReference w:type="default" r:id="rId10"/>
       <w:type w:val="nextPage"/>
       <w:pgSz w:w="11906" w:h="16838"/>
       <w:pgMar w:left="1701" w:right="1701" w:header="0" w:top="1417" w:footer="708" w:bottom="1417" w:gutter="0"/>

</xml_diff>